<commit_message>
code finalized and pushed to shinyapps.io
</commit_message>
<xml_diff>
--- a/Final Report.docx
+++ b/Final Report.docx
@@ -406,6 +406,33 @@
           <w:szCs w:val="24"/>
         </w:rPr>
         <w:t>to make an interactive dashboard to aid in filtering data and enhance comprehensibility of the findings.</w:t>
+      </w:r>
+      <w:r>
+        <w:rPr>
+          <w:rFonts w:ascii="Linux Libertine O" w:eastAsia="Cambria" w:hAnsi="Linux Libertine O" w:cs="Linux Libertine O"/>
+          <w:b w:val="0"/>
+          <w:bCs w:val="0"/>
+          <w:szCs w:val="24"/>
+        </w:rPr>
+        <w:t xml:space="preserve"> The final dashboard is uploaded to </w:t>
+      </w:r>
+      <w:r>
+        <w:rPr>
+          <w:rFonts w:ascii="Linux Libertine O" w:eastAsia="Cambria" w:hAnsi="Linux Libertine O" w:cs="Linux Libertine O"/>
+          <w:b w:val="0"/>
+          <w:bCs w:val="0"/>
+          <w:szCs w:val="24"/>
+        </w:rPr>
+        <w:t>https://omarismail.shinyapps.io/money_matters/</w:t>
+      </w:r>
+      <w:r>
+        <w:rPr>
+          <w:rFonts w:ascii="Linux Libertine O" w:eastAsia="Cambria" w:hAnsi="Linux Libertine O" w:cs="Linux Libertine O"/>
+          <w:b w:val="0"/>
+          <w:bCs w:val="0"/>
+          <w:szCs w:val="24"/>
+        </w:rPr>
+        <w:t>.</w:t>
       </w:r>
     </w:p>
     <w:p>
@@ -1734,7 +1761,6 @@
         </w:numPr>
       </w:pPr>
       <w:r>
-        <w:lastRenderedPageBreak/>
         <w:t>Idiopathic developmental intellectual disability</w:t>
       </w:r>
     </w:p>
@@ -1904,7 +1930,6 @@
         <w:rPr>
           <w:noProof/>
         </w:rPr>
-        <w:lastRenderedPageBreak/>
         <w:drawing>
           <wp:inline distT="0" distB="0" distL="0" distR="0" wp14:anchorId="247420A7" wp14:editId="16156682">
             <wp:extent cx="5731510" cy="3223895"/>
@@ -1951,6 +1976,7 @@
         <w:ind w:left="432" w:hanging="432"/>
       </w:pPr>
       <w:r>
+        <w:lastRenderedPageBreak/>
         <w:t>Refinement and Proposed Questions</w:t>
       </w:r>
     </w:p>
@@ -1987,7 +2013,6 @@
         <w:pStyle w:val="Head2"/>
       </w:pPr>
       <w:r>
-        <w:lastRenderedPageBreak/>
         <w:t>Question 2</w:t>
       </w:r>
     </w:p>
@@ -2191,9 +2216,9 @@
         </w:rPr>
         <w:lastRenderedPageBreak/>
         <w:drawing>
-          <wp:inline distT="0" distB="0" distL="0" distR="0" wp14:anchorId="5784B3E5" wp14:editId="0AA8A858">
-            <wp:extent cx="5160786" cy="2570672"/>
-            <wp:effectExtent l="0" t="0" r="1905" b="1270"/>
+          <wp:inline distT="0" distB="0" distL="0" distR="0" wp14:anchorId="5784B3E5" wp14:editId="01785BA2">
+            <wp:extent cx="5699051" cy="2838790"/>
+            <wp:effectExtent l="0" t="0" r="0" b="0"/>
             <wp:docPr id="8" name="Picture 8"/>
             <wp:cNvGraphicFramePr>
               <a:graphicFrameLocks xmlns:a="http://schemas.openxmlformats.org/drawingml/2006/main" noChangeAspect="1"/>
@@ -2214,7 +2239,7 @@
                   <pic:spPr>
                     <a:xfrm>
                       <a:off x="0" y="0"/>
-                      <a:ext cx="5221975" cy="2601151"/>
+                      <a:ext cx="5777572" cy="2877903"/>
                     </a:xfrm>
                     <a:prstGeom prst="rect">
                       <a:avLst/>
@@ -2378,10 +2403,26 @@
     <w:p>
       <w:pPr>
         <w:pStyle w:val="ParaContinue"/>
-        <w:rPr>
-          <w:lang w:eastAsia="en-US"/>
-        </w:rPr>
-      </w:pPr>
+        <w:numPr>
+          <w:ilvl w:val="0"/>
+          <w:numId w:val="23"/>
+        </w:numPr>
+        <w:rPr>
+          <w:lang w:eastAsia="en-US"/>
+        </w:rPr>
+      </w:pPr>
+      <w:r>
+        <w:rPr>
+          <w:lang w:eastAsia="en-US"/>
+        </w:rPr>
+        <w:t xml:space="preserve">The turbo </w:t>
+      </w:r>
+      <w:r>
+        <w:rPr>
+          <w:lang w:eastAsia="en-US"/>
+        </w:rPr>
+        <w:t>theme was used in the stacked bar charts foir more visibility</w:t>
+      </w:r>
     </w:p>
     <w:p>
       <w:pPr>
@@ -2390,11 +2431,31 @@
           <w:lang w:eastAsia="en-US"/>
         </w:rPr>
       </w:pPr>
-      <w:r>
-        <w:rPr>
-          <w:lang w:eastAsia="en-US"/>
-        </w:rPr>
-        <w:t>Here are 2 of the 4 plots</w:t>
+    </w:p>
+    <w:p>
+      <w:pPr>
+        <w:pStyle w:val="ParaContinue"/>
+        <w:rPr>
+          <w:lang w:eastAsia="en-US"/>
+        </w:rPr>
+      </w:pPr>
+      <w:r>
+        <w:rPr>
+          <w:lang w:eastAsia="en-US"/>
+        </w:rPr>
+        <w:t xml:space="preserve">Here </w:t>
+      </w:r>
+      <w:r>
+        <w:rPr>
+          <w:lang w:eastAsia="en-US"/>
+        </w:rPr>
+        <w:t>is 1</w:t>
+      </w:r>
+      <w:r>
+        <w:rPr>
+          <w:lang w:eastAsia="en-US"/>
+        </w:rPr>
+        <w:t xml:space="preserve"> of the 4 plots</w:t>
       </w:r>
       <w:r>
         <w:rPr>
@@ -2405,61 +2466,6 @@
     </w:p>
     <w:p>
       <w:pPr>
-        <w:pStyle w:val="Head1"/>
-        <w:tabs>
-          <w:tab w:val="clear" w:pos="360"/>
-        </w:tabs>
-        <w:ind w:left="432" w:hanging="432"/>
-      </w:pPr>
-      <w:r>
-        <w:t>Discussion</w:t>
-      </w:r>
-    </w:p>
-    <w:p>
-      <w:pPr>
-        <w:pStyle w:val="Head2"/>
-        <w:rPr>
-          <w:rFonts w:ascii="Times New Roman" w:hAnsi="Times New Roman"/>
-          <w:lang w:eastAsia="ja-JP"/>
-        </w:rPr>
-      </w:pPr>
-      <w:r>
-        <w:rPr>
-          <w:rFonts w:ascii="Times New Roman" w:hAnsi="Times New Roman"/>
-          <w:lang w:eastAsia="ja-JP"/>
-        </w:rPr>
-        <w:t>Visualization Design</w:t>
-      </w:r>
-    </w:p>
-    <w:p>
-      <w:pPr>
-        <w:pStyle w:val="Para"/>
-        <w:ind w:firstLine="0"/>
-        <w:rPr>
-          <w:lang w:eastAsia="en-US"/>
-        </w:rPr>
-      </w:pPr>
-      <w:r>
-        <w:rPr>
-          <w:lang w:eastAsia="en-US"/>
-        </w:rPr>
-        <w:t>Th</w:t>
-      </w:r>
-      <w:r>
-        <w:rPr>
-          <w:lang w:eastAsia="en-US"/>
-        </w:rPr>
-        <w:t xml:space="preserve">e stacked bar plots </w:t>
-      </w:r>
-      <w:r>
-        <w:rPr>
-          <w:lang w:eastAsia="en-US"/>
-        </w:rPr>
-        <w:t>may suffer from the overplotting problem, but it is crucial that we can see all tracked mental disorders so we have the full picture. This where plotly swoops in to save the day, and this is exactly why interactivity is so important.</w:t>
-      </w:r>
-    </w:p>
-    <w:p>
-      <w:pPr>
         <w:pStyle w:val="ParaContinue"/>
         <w:rPr>
           <w:lang w:eastAsia="en-US"/>
@@ -2468,61 +2474,20 @@
     </w:p>
     <w:p>
       <w:pPr>
-        <w:pStyle w:val="Para"/>
-        <w:ind w:firstLine="0"/>
-        <w:rPr>
-          <w:b/>
-          <w:bCs/>
-          <w:caps/>
-        </w:rPr>
-      </w:pPr>
-      <w:r>
-        <w:rPr>
-          <w:lang w:eastAsia="en-US"/>
-        </w:rPr>
-        <w:t>Plotly allows us to filter out mental disorders simply by clicking on them. Let’s say I want to compare only the difference in eating disorders between the groups. All I must do is deselect all disorders except “eating disorder”, and this is what we get</w:t>
-      </w:r>
-      <w:r>
-        <w:rPr>
-          <w:lang w:eastAsia="en-US"/>
-        </w:rPr>
-        <w:t>:</w:t>
-      </w:r>
-      <w:r>
-        <w:rPr>
-          <w:b/>
-          <w:bCs/>
-          <w:caps/>
-        </w:rPr>
-        <w:t xml:space="preserve"> </w:t>
-      </w:r>
-    </w:p>
-    <w:p>
-      <w:pPr>
         <w:pStyle w:val="ParaContinue"/>
-      </w:pPr>
-    </w:p>
-    <w:p>
-      <w:pPr>
-        <w:pStyle w:val="Para"/>
-        <w:ind w:firstLine="0"/>
-        <w:rPr>
-          <w:lang w:eastAsia="en-US"/>
-        </w:rPr>
-      </w:pPr>
-      <w:r>
-        <w:rPr>
-          <w:b/>
-          <w:bCs/>
-          <w:caps/>
+        <w:rPr>
+          <w:lang w:eastAsia="en-US"/>
+        </w:rPr>
+      </w:pPr>
+      <w:r>
+        <w:rPr>
           <w:noProof/>
         </w:rPr>
-        <w:lastRenderedPageBreak/>
         <w:drawing>
-          <wp:inline distT="0" distB="0" distL="0" distR="0" wp14:anchorId="35B63CF0" wp14:editId="10889BE4">
-            <wp:extent cx="5374257" cy="2663311"/>
-            <wp:effectExtent l="0" t="0" r="0" b="3810"/>
-            <wp:docPr id="9" name="Picture 9"/>
+          <wp:inline distT="0" distB="0" distL="0" distR="0" wp14:anchorId="641F1995" wp14:editId="62659780">
+            <wp:extent cx="5214941" cy="2933700"/>
+            <wp:effectExtent l="0" t="0" r="5080" b="0"/>
+            <wp:docPr id="4" name="Picture 4"/>
             <wp:cNvGraphicFramePr>
               <a:graphicFrameLocks xmlns:a="http://schemas.openxmlformats.org/drawingml/2006/main" noChangeAspect="1"/>
             </wp:cNvGraphicFramePr>
@@ -2542,6 +2507,193 @@
                   <pic:spPr>
                     <a:xfrm>
                       <a:off x="0" y="0"/>
+                      <a:ext cx="5266803" cy="2962875"/>
+                    </a:xfrm>
+                    <a:prstGeom prst="rect">
+                      <a:avLst/>
+                    </a:prstGeom>
+                  </pic:spPr>
+                </pic:pic>
+              </a:graphicData>
+            </a:graphic>
+          </wp:inline>
+        </w:drawing>
+      </w:r>
+    </w:p>
+    <w:p>
+      <w:pPr>
+        <w:pStyle w:val="ParaContinue"/>
+        <w:rPr>
+          <w:lang w:eastAsia="en-US"/>
+        </w:rPr>
+      </w:pPr>
+    </w:p>
+    <w:p>
+      <w:pPr>
+        <w:pStyle w:val="ParaContinue"/>
+        <w:rPr>
+          <w:lang w:eastAsia="en-US"/>
+        </w:rPr>
+      </w:pPr>
+      <w:r>
+        <w:rPr>
+          <w:lang w:eastAsia="en-US"/>
+        </w:rPr>
+        <w:lastRenderedPageBreak/>
+        <w:t>The app is finally published to ShinyApps.io</w:t>
+      </w:r>
+      <w:r>
+        <w:rPr>
+          <w:lang w:eastAsia="en-US"/>
+        </w:rPr>
+        <w:t>.</w:t>
+      </w:r>
+      <w:r>
+        <w:rPr>
+          <w:rStyle w:val="FootnoteReference"/>
+          <w:lang w:eastAsia="en-US"/>
+        </w:rPr>
+        <w:footnoteReference w:id="2"/>
+      </w:r>
+    </w:p>
+    <w:p>
+      <w:pPr>
+        <w:pStyle w:val="Head1"/>
+        <w:tabs>
+          <w:tab w:val="clear" w:pos="360"/>
+        </w:tabs>
+        <w:ind w:left="432" w:hanging="432"/>
+      </w:pPr>
+      <w:r>
+        <w:t>Discussion</w:t>
+      </w:r>
+    </w:p>
+    <w:p>
+      <w:pPr>
+        <w:pStyle w:val="Head2"/>
+        <w:rPr>
+          <w:rFonts w:ascii="Times New Roman" w:hAnsi="Times New Roman"/>
+          <w:lang w:eastAsia="ja-JP"/>
+        </w:rPr>
+      </w:pPr>
+      <w:r>
+        <w:rPr>
+          <w:rFonts w:ascii="Times New Roman" w:hAnsi="Times New Roman"/>
+          <w:lang w:eastAsia="ja-JP"/>
+        </w:rPr>
+        <w:t>Visualization Design</w:t>
+      </w:r>
+    </w:p>
+    <w:p>
+      <w:pPr>
+        <w:pStyle w:val="Para"/>
+        <w:ind w:firstLine="0"/>
+        <w:rPr>
+          <w:lang w:eastAsia="en-US"/>
+        </w:rPr>
+      </w:pPr>
+      <w:r>
+        <w:rPr>
+          <w:lang w:eastAsia="en-US"/>
+        </w:rPr>
+        <w:t>Th</w:t>
+      </w:r>
+      <w:r>
+        <w:rPr>
+          <w:lang w:eastAsia="en-US"/>
+        </w:rPr>
+        <w:t xml:space="preserve">e stacked bar plots </w:t>
+      </w:r>
+      <w:r>
+        <w:rPr>
+          <w:lang w:eastAsia="en-US"/>
+        </w:rPr>
+        <w:t>may suffer from the overplotting problem, but it is crucial that we can see all tracked mental disorders so we have the full picture. This where plotly swoops in to save the day, and this is exactly why interactivity is so important.</w:t>
+      </w:r>
+    </w:p>
+    <w:p>
+      <w:pPr>
+        <w:pStyle w:val="ParaContinue"/>
+        <w:rPr>
+          <w:lang w:eastAsia="en-US"/>
+        </w:rPr>
+      </w:pPr>
+    </w:p>
+    <w:p>
+      <w:pPr>
+        <w:pStyle w:val="Para"/>
+        <w:ind w:firstLine="0"/>
+        <w:rPr>
+          <w:b/>
+          <w:bCs/>
+          <w:caps/>
+        </w:rPr>
+      </w:pPr>
+      <w:r>
+        <w:rPr>
+          <w:lang w:eastAsia="en-US"/>
+        </w:rPr>
+        <w:t>Plotly allows us to filter out mental disorders simply by clicking on them. Let’s say I want to compare only the difference in eating disorders between the groups. All I must do is deselect all disorders except “eating disorder”, and this is what we get</w:t>
+      </w:r>
+      <w:r>
+        <w:rPr>
+          <w:lang w:eastAsia="en-US"/>
+        </w:rPr>
+        <w:t>:</w:t>
+      </w:r>
+      <w:r>
+        <w:rPr>
+          <w:b/>
+          <w:bCs/>
+          <w:caps/>
+        </w:rPr>
+        <w:t xml:space="preserve"> </w:t>
+      </w:r>
+    </w:p>
+    <w:p>
+      <w:pPr>
+        <w:pStyle w:val="ParaContinue"/>
+      </w:pPr>
+    </w:p>
+    <w:p>
+      <w:pPr>
+        <w:pStyle w:val="Para"/>
+        <w:ind w:firstLine="0"/>
+        <w:rPr>
+          <w:lang w:eastAsia="en-US"/>
+        </w:rPr>
+      </w:pPr>
+      <w:r>
+        <w:rPr>
+          <w:b/>
+          <w:bCs/>
+          <w:caps/>
+          <w:noProof/>
+        </w:rPr>
+        <w:drawing>
+          <wp:inline distT="0" distB="0" distL="0" distR="0" wp14:anchorId="35B63CF0" wp14:editId="10889BE4">
+            <wp:extent cx="5374257" cy="2663311"/>
+            <wp:effectExtent l="0" t="0" r="0" b="3810"/>
+            <wp:docPr id="9" name="Picture 9"/>
+            <wp:cNvGraphicFramePr>
+              <a:graphicFrameLocks xmlns:a="http://schemas.openxmlformats.org/drawingml/2006/main" noChangeAspect="1"/>
+            </wp:cNvGraphicFramePr>
+            <a:graphic xmlns:a="http://schemas.openxmlformats.org/drawingml/2006/main">
+              <a:graphicData uri="http://schemas.openxmlformats.org/drawingml/2006/picture">
+                <pic:pic xmlns:pic="http://schemas.openxmlformats.org/drawingml/2006/picture">
+                  <pic:nvPicPr>
+                    <pic:cNvPr id="1" name=""/>
+                    <pic:cNvPicPr/>
+                  </pic:nvPicPr>
+                  <pic:blipFill>
+                    <a:blip r:embed="rId15"/>
+                    <a:stretch>
+                      <a:fillRect/>
+                    </a:stretch>
+                  </pic:blipFill>
+                  <pic:spPr>
+                    <a:xfrm>
+                      <a:off x="0" y="0"/>
                       <a:ext cx="5461081" cy="2706338"/>
                     </a:xfrm>
                     <a:prstGeom prst="rect">
@@ -2597,6 +2749,16 @@
         </w:rPr>
         <w:t>This shows a stark difference in eating disorders between income groups</w:t>
       </w:r>
+      <w:r>
+        <w:rPr>
+          <w:rFonts w:ascii="Linux Libertine O" w:eastAsia="Cambria" w:hAnsi="Linux Libertine O" w:cs="Linux Libertine O"/>
+          <w:b w:val="0"/>
+          <w:bCs w:val="0"/>
+          <w:caps w:val="0"/>
+          <w:szCs w:val="24"/>
+        </w:rPr>
+        <w:t>.</w:t>
+      </w:r>
     </w:p>
     <w:p>
       <w:pPr>
@@ -2692,7 +2854,11 @@
         <w:t>Finally, this study examined the relationship between income level, unemployment, and mental disorders globally using data from the Institute for Health Metrics and Evaluation's Global Burden of Disease dataset. The findings</w:t>
       </w:r>
       <w:r>
-        <w:t xml:space="preserve"> show that people of higher income are more likely to face mental health problems, and the findings</w:t>
+        <w:t xml:space="preserve"> show that people of higher income </w:t>
+      </w:r>
+      <w:r>
+        <w:lastRenderedPageBreak/>
+        <w:t>are more likely to face mental health problems, and the findings</w:t>
       </w:r>
       <w:r>
         <w:t xml:space="preserve"> emphasise the importance of targeted interventions and policies to address mental health disparities across income groups. The interactive visualisations presented in this study improve the findings' comprehension and usability, making them useful for informing policy and practise. More research in this area is needed to better understand the multifaceted relationship between income level and mental health and to inform targeted interventions to improve mental health outcomes for all people</w:t>
@@ -2709,7 +2875,6 @@
         <w:pStyle w:val="ReferenceHead"/>
       </w:pPr>
       <w:r>
-        <w:lastRenderedPageBreak/>
         <w:t>REFERENCES</w:t>
       </w:r>
     </w:p>
@@ -2758,10 +2923,10 @@
       </w:r>
     </w:p>
     <w:sectPr>
-      <w:footerReference w:type="default" r:id="rId15"/>
-      <w:footerReference w:type="first" r:id="rId16"/>
+      <w:footerReference w:type="default" r:id="rId16"/>
+      <w:footerReference w:type="first" r:id="rId17"/>
       <w:pgSz w:w="12240" w:h="15840"/>
-      <w:pgMar w:top="1760" w:right="2040" w:bottom="2840" w:left="1440" w:header="706" w:footer="706" w:gutter="0"/>
+      <w:pgMar w:top="1440" w:right="1440" w:bottom="1440" w:left="1440" w:header="706" w:footer="706" w:gutter="0"/>
       <w:cols w:space="708"/>
       <w:titlePg/>
       <w:docGrid w:linePitch="326"/>
@@ -2963,6 +3128,46 @@
       </w:r>
     </w:p>
   </w:footnote>
+  <w:footnote w:id="2">
+    <w:p>
+      <w:pPr>
+        <w:pStyle w:val="FootnoteText"/>
+      </w:pPr>
+      <w:r>
+        <w:rPr>
+          <w:rStyle w:val="FootnoteReference"/>
+        </w:rPr>
+        <w:footnoteRef/>
+      </w:r>
+      <w:r>
+        <w:t xml:space="preserve"> </w:t>
+      </w:r>
+      <w:r>
+        <w:rPr>
+          <w:rFonts w:ascii="Linux Libertine O" w:eastAsia="Cambria" w:hAnsi="Linux Libertine O" w:cs="Linux Libertine O"/>
+          <w:sz w:val="18"/>
+          <w:szCs w:val="24"/>
+        </w:rPr>
+        <w:t>Find it at</w:t>
+      </w:r>
+      <w:r>
+        <w:rPr>
+          <w:rFonts w:ascii="Linux Libertine O" w:eastAsia="Cambria" w:hAnsi="Linux Libertine O" w:cs="Linux Libertine O"/>
+          <w:sz w:val="18"/>
+          <w:szCs w:val="24"/>
+        </w:rPr>
+        <w:t xml:space="preserve"> </w:t>
+      </w:r>
+      <w:r>
+        <w:rPr>
+          <w:rFonts w:ascii="Linux Libertine O" w:eastAsia="Cambria" w:hAnsi="Linux Libertine O" w:cs="Linux Libertine O"/>
+          <w:sz w:val="18"/>
+          <w:szCs w:val="24"/>
+        </w:rPr>
+        <w:t>https://omarismail.shinyapps.io/money_matters/</w:t>
+      </w:r>
+    </w:p>
+  </w:footnote>
 </w:footnotes>
 </file>
 
@@ -3502,7 +3707,7 @@
   <w:abstractNum w:abstractNumId="9" w15:restartNumberingAfterBreak="0">
     <w:nsid w:val="48507552"/>
     <w:multiLevelType w:val="hybridMultilevel"/>
-    <w:tmpl w:val="57EC8908"/>
+    <w:tmpl w:val="01F693CA"/>
     <w:lvl w:ilvl="0" w:tplc="4C090001">
       <w:start w:val="1"/>
       <w:numFmt w:val="bullet"/>

</xml_diff>